<commit_message>
Added User Stories (#33)
Also added these as client requirements.
Amended an issue with the pages documentation in functional
specifications.
</commit_message>
<xml_diff>
--- a/documentation/Specifications & Requirements/Client Specifications.docx
+++ b/documentation/Specifications & Requirements/Client Specifications.docx
@@ -24,11 +24,42 @@
       </w:r>
     </w:p>
     <w:p>
-      <w:r>
+      <w:pPr>
+        <w:pStyle w:val="ListParagraph"/>
+        <w:numPr>
+          <w:ilvl w:val="0"/>
+          <w:numId w:val="5"/>
+        </w:numPr>
+        <w:rPr>
+          <w:b/>
+          <w:bCs/>
+        </w:rPr>
+      </w:pPr>
+      <w:r>
+        <w:rPr>
+          <w:b/>
+          <w:bCs/>
+        </w:rPr>
         <w:t>Men &amp; Women, aged 25-50.</w:t>
       </w:r>
-      <w:r>
-        <w:br/>
+    </w:p>
+    <w:p>
+      <w:pPr>
+        <w:pStyle w:val="ListParagraph"/>
+        <w:numPr>
+          <w:ilvl w:val="0"/>
+          <w:numId w:val="5"/>
+        </w:numPr>
+        <w:rPr>
+          <w:b/>
+          <w:bCs/>
+        </w:rPr>
+      </w:pPr>
+      <w:r>
+        <w:rPr>
+          <w:b/>
+          <w:bCs/>
+        </w:rPr>
         <w:t>People with an interest in environmentalism.</w:t>
       </w:r>
     </w:p>
@@ -41,16 +72,184 @@
       </w:r>
     </w:p>
     <w:p>
-      <w:r>
+      <w:pPr>
+        <w:pStyle w:val="ListParagraph"/>
+        <w:numPr>
+          <w:ilvl w:val="0"/>
+          <w:numId w:val="2"/>
+        </w:numPr>
+        <w:rPr>
+          <w:b/>
+          <w:bCs/>
+        </w:rPr>
+      </w:pPr>
+      <w:r>
+        <w:rPr>
+          <w:b/>
+          <w:bCs/>
+        </w:rPr>
         <w:t>Some sort of interactive element (Possibly a Quiz or a video).</w:t>
       </w:r>
-      <w:r>
-        <w:br/>
+    </w:p>
+    <w:p>
+      <w:pPr>
+        <w:pStyle w:val="ListParagraph"/>
+        <w:numPr>
+          <w:ilvl w:val="0"/>
+          <w:numId w:val="2"/>
+        </w:numPr>
+        <w:rPr>
+          <w:b/>
+          <w:bCs/>
+        </w:rPr>
+      </w:pPr>
+      <w:r>
+        <w:rPr>
+          <w:b/>
+          <w:bCs/>
+        </w:rPr>
         <w:t>Responsive UI elements.</w:t>
       </w:r>
     </w:p>
     <w:p>
       <w:pPr>
+        <w:pStyle w:val="ListParagraph"/>
+        <w:numPr>
+          <w:ilvl w:val="0"/>
+          <w:numId w:val="2"/>
+        </w:numPr>
+        <w:rPr>
+          <w:b/>
+          <w:bCs/>
+        </w:rPr>
+      </w:pPr>
+      <w:r>
+        <w:rPr>
+          <w:b/>
+          <w:bCs/>
+        </w:rPr>
+        <w:t xml:space="preserve">The website </w:t>
+      </w:r>
+      <w:r>
+        <w:rPr>
+          <w:b/>
+          <w:bCs/>
+        </w:rPr>
+        <w:t xml:space="preserve">must </w:t>
+      </w:r>
+      <w:r>
+        <w:rPr>
+          <w:b/>
+          <w:bCs/>
+        </w:rPr>
+        <w:t xml:space="preserve">have a navigation bar that will adjust and tailor to either mobile or desktop. </w:t>
+      </w:r>
+    </w:p>
+    <w:p>
+      <w:pPr>
+        <w:pStyle w:val="ListParagraph"/>
+        <w:numPr>
+          <w:ilvl w:val="0"/>
+          <w:numId w:val="2"/>
+        </w:numPr>
+        <w:rPr>
+          <w:b/>
+          <w:bCs/>
+        </w:rPr>
+      </w:pPr>
+      <w:r>
+        <w:rPr>
+          <w:b/>
+          <w:bCs/>
+        </w:rPr>
+        <w:t xml:space="preserve">The whole website </w:t>
+      </w:r>
+      <w:r>
+        <w:rPr>
+          <w:b/>
+          <w:bCs/>
+        </w:rPr>
+        <w:t xml:space="preserve">must </w:t>
+      </w:r>
+      <w:r>
+        <w:rPr>
+          <w:b/>
+          <w:bCs/>
+        </w:rPr>
+        <w:t xml:space="preserve">also scale and adjust for different devices ensuring that the text and assets are shown in a clear way. </w:t>
+      </w:r>
+    </w:p>
+    <w:p>
+      <w:pPr>
+        <w:pStyle w:val="ListParagraph"/>
+        <w:numPr>
+          <w:ilvl w:val="0"/>
+          <w:numId w:val="2"/>
+        </w:numPr>
+        <w:rPr>
+          <w:b/>
+          <w:bCs/>
+        </w:rPr>
+      </w:pPr>
+      <w:r>
+        <w:rPr>
+          <w:b/>
+          <w:bCs/>
+        </w:rPr>
+        <w:t xml:space="preserve">Text </w:t>
+      </w:r>
+      <w:r>
+        <w:rPr>
+          <w:b/>
+          <w:bCs/>
+        </w:rPr>
+        <w:t xml:space="preserve">must </w:t>
+      </w:r>
+      <w:r>
+        <w:rPr>
+          <w:b/>
+          <w:bCs/>
+        </w:rPr>
+        <w:t xml:space="preserve">be no smaller than 14px anywhere on the website and core text and assets will have alternative metadata for page readers for the visually impaired. </w:t>
+      </w:r>
+    </w:p>
+    <w:p>
+      <w:pPr>
+        <w:pStyle w:val="ListParagraph"/>
+        <w:numPr>
+          <w:ilvl w:val="0"/>
+          <w:numId w:val="2"/>
+        </w:numPr>
+        <w:rPr>
+          <w:b/>
+          <w:bCs/>
+        </w:rPr>
+      </w:pPr>
+      <w:r>
+        <w:rPr>
+          <w:b/>
+          <w:bCs/>
+        </w:rPr>
+        <w:t xml:space="preserve">Media content </w:t>
+      </w:r>
+      <w:r>
+        <w:rPr>
+          <w:b/>
+          <w:bCs/>
+        </w:rPr>
+        <w:t xml:space="preserve">must </w:t>
+      </w:r>
+      <w:r>
+        <w:rPr>
+          <w:b/>
+          <w:bCs/>
+        </w:rPr>
+        <w:t>have subtitles.</w:t>
+      </w:r>
+    </w:p>
+    <w:p/>
+    <w:p>
+      <w:pPr>
         <w:pStyle w:val="Heading2"/>
       </w:pPr>
       <w:r>
@@ -58,14 +257,217 @@
       </w:r>
     </w:p>
     <w:p>
-      <w:r>
-        <w:t>Around 3-6 Pages</w:t>
-      </w:r>
-      <w:r>
-        <w:br/>
-        <w:t>Text to be concise with bullet points over paragraphs.</w:t>
-      </w:r>
-    </w:p>
+      <w:pPr>
+        <w:pStyle w:val="ListParagraph"/>
+        <w:numPr>
+          <w:ilvl w:val="0"/>
+          <w:numId w:val="1"/>
+        </w:numPr>
+        <w:rPr>
+          <w:b/>
+          <w:bCs/>
+        </w:rPr>
+      </w:pPr>
+      <w:r>
+        <w:rPr>
+          <w:b/>
+          <w:bCs/>
+        </w:rPr>
+        <w:t>The website must be approximately</w:t>
+      </w:r>
+      <w:r>
+        <w:rPr>
+          <w:b/>
+          <w:bCs/>
+        </w:rPr>
+        <w:t xml:space="preserve"> 3-6 </w:t>
+      </w:r>
+      <w:r>
+        <w:rPr>
+          <w:b/>
+          <w:bCs/>
+        </w:rPr>
+        <w:t>p</w:t>
+      </w:r>
+      <w:r>
+        <w:rPr>
+          <w:b/>
+          <w:bCs/>
+        </w:rPr>
+        <w:t>ages</w:t>
+      </w:r>
+      <w:r>
+        <w:rPr>
+          <w:b/>
+          <w:bCs/>
+        </w:rPr>
+        <w:t>.</w:t>
+      </w:r>
+    </w:p>
+    <w:p>
+      <w:pPr>
+        <w:pStyle w:val="ListParagraph"/>
+        <w:numPr>
+          <w:ilvl w:val="0"/>
+          <w:numId w:val="1"/>
+        </w:numPr>
+        <w:rPr>
+          <w:b/>
+          <w:bCs/>
+        </w:rPr>
+      </w:pPr>
+      <w:r>
+        <w:rPr>
+          <w:b/>
+          <w:bCs/>
+        </w:rPr>
+        <w:t>The website’s t</w:t>
+      </w:r>
+      <w:r>
+        <w:rPr>
+          <w:b/>
+          <w:bCs/>
+        </w:rPr>
+        <w:t>ext</w:t>
+      </w:r>
+      <w:r>
+        <w:rPr>
+          <w:b/>
+          <w:bCs/>
+        </w:rPr>
+        <w:t xml:space="preserve"> must </w:t>
+      </w:r>
+      <w:r>
+        <w:rPr>
+          <w:b/>
+          <w:bCs/>
+        </w:rPr>
+        <w:t>be concise</w:t>
+      </w:r>
+      <w:r>
+        <w:rPr>
+          <w:b/>
+          <w:bCs/>
+        </w:rPr>
+        <w:t>,</w:t>
+      </w:r>
+      <w:r>
+        <w:rPr>
+          <w:b/>
+          <w:bCs/>
+        </w:rPr>
+        <w:t xml:space="preserve"> with</w:t>
+      </w:r>
+      <w:r>
+        <w:rPr>
+          <w:b/>
+          <w:bCs/>
+        </w:rPr>
+        <w:t xml:space="preserve"> no more than 100 words a paragraph.</w:t>
+      </w:r>
+    </w:p>
+    <w:p>
+      <w:pPr>
+        <w:pStyle w:val="ListParagraph"/>
+        <w:numPr>
+          <w:ilvl w:val="0"/>
+          <w:numId w:val="1"/>
+        </w:numPr>
+        <w:rPr>
+          <w:b/>
+          <w:bCs/>
+        </w:rPr>
+      </w:pPr>
+      <w:r>
+        <w:rPr>
+          <w:b/>
+          <w:bCs/>
+        </w:rPr>
+        <w:t xml:space="preserve">The website </w:t>
+      </w:r>
+      <w:r>
+        <w:rPr>
+          <w:b/>
+          <w:bCs/>
+        </w:rPr>
+        <w:t xml:space="preserve">must </w:t>
+      </w:r>
+      <w:r>
+        <w:rPr>
+          <w:b/>
+          <w:bCs/>
+        </w:rPr>
+        <w:t>provide clear information on how people impact climate change individually.</w:t>
+      </w:r>
+    </w:p>
+    <w:p>
+      <w:pPr>
+        <w:pStyle w:val="ListParagraph"/>
+        <w:numPr>
+          <w:ilvl w:val="0"/>
+          <w:numId w:val="1"/>
+        </w:numPr>
+        <w:rPr>
+          <w:b/>
+          <w:bCs/>
+        </w:rPr>
+      </w:pPr>
+      <w:r>
+        <w:rPr>
+          <w:b/>
+          <w:bCs/>
+        </w:rPr>
+        <w:t>The website must provide clear i</w:t>
+      </w:r>
+      <w:r>
+        <w:rPr>
+          <w:b/>
+          <w:bCs/>
+        </w:rPr>
+        <w:t>nformation on the larger overall climate issue.</w:t>
+      </w:r>
+    </w:p>
+    <w:p>
+      <w:pPr>
+        <w:pStyle w:val="ListParagraph"/>
+        <w:numPr>
+          <w:ilvl w:val="0"/>
+          <w:numId w:val="1"/>
+        </w:numPr>
+        <w:rPr>
+          <w:b/>
+          <w:bCs/>
+        </w:rPr>
+      </w:pPr>
+      <w:r>
+        <w:rPr>
+          <w:b/>
+          <w:bCs/>
+        </w:rPr>
+        <w:t>The website must site reference all of its sources.</w:t>
+      </w:r>
+    </w:p>
+    <w:p>
+      <w:pPr>
+        <w:pStyle w:val="ListParagraph"/>
+        <w:numPr>
+          <w:ilvl w:val="0"/>
+          <w:numId w:val="1"/>
+        </w:numPr>
+        <w:rPr>
+          <w:b/>
+          <w:bCs/>
+        </w:rPr>
+      </w:pPr>
+      <w:r>
+        <w:rPr>
+          <w:b/>
+          <w:bCs/>
+        </w:rPr>
+        <w:t>The website must present alternative resources and views of the climate issue.</w:t>
+      </w:r>
+    </w:p>
+    <w:p/>
     <w:p>
       <w:pPr>
         <w:pStyle w:val="Heading2"/>
@@ -75,10 +477,156 @@
       </w:r>
     </w:p>
     <w:p>
-      <w:r>
-        <w:t>Needs to be both Desktop &amp; Mobile compatible.</w:t>
-      </w:r>
-    </w:p>
+      <w:pPr>
+        <w:pStyle w:val="ListParagraph"/>
+        <w:numPr>
+          <w:ilvl w:val="0"/>
+          <w:numId w:val="4"/>
+        </w:numPr>
+        <w:rPr>
+          <w:b/>
+          <w:bCs/>
+        </w:rPr>
+      </w:pPr>
+      <w:r>
+        <w:rPr>
+          <w:b/>
+          <w:bCs/>
+        </w:rPr>
+        <w:t xml:space="preserve">The website’s quiz must </w:t>
+      </w:r>
+      <w:r>
+        <w:rPr>
+          <w:b/>
+          <w:bCs/>
+        </w:rPr>
+        <w:t>be both Desktop &amp; Mobile compatible.</w:t>
+      </w:r>
+      <w:r>
+        <w:rPr>
+          <w:b/>
+          <w:bCs/>
+        </w:rPr>
+        <w:tab/>
+      </w:r>
+    </w:p>
+    <w:p>
+      <w:pPr>
+        <w:pStyle w:val="ListParagraph"/>
+        <w:numPr>
+          <w:ilvl w:val="0"/>
+          <w:numId w:val="3"/>
+        </w:numPr>
+        <w:rPr>
+          <w:b/>
+          <w:bCs/>
+        </w:rPr>
+      </w:pPr>
+      <w:r>
+        <w:rPr>
+          <w:b/>
+          <w:bCs/>
+        </w:rPr>
+        <w:t xml:space="preserve">The website </w:t>
+      </w:r>
+      <w:r>
+        <w:rPr>
+          <w:b/>
+          <w:bCs/>
+        </w:rPr>
+        <w:t xml:space="preserve">must </w:t>
+      </w:r>
+      <w:r>
+        <w:rPr>
+          <w:b/>
+          <w:bCs/>
+        </w:rPr>
+        <w:t>provide the users with a</w:t>
+      </w:r>
+      <w:r>
+        <w:rPr>
+          <w:b/>
+          <w:bCs/>
+        </w:rPr>
+        <w:t>n</w:t>
+      </w:r>
+      <w:r>
+        <w:rPr>
+          <w:b/>
+          <w:bCs/>
+        </w:rPr>
+        <w:t xml:space="preserve"> interactive quiz about climate change. </w:t>
+      </w:r>
+    </w:p>
+    <w:p>
+      <w:pPr>
+        <w:pStyle w:val="ListParagraph"/>
+        <w:numPr>
+          <w:ilvl w:val="0"/>
+          <w:numId w:val="3"/>
+        </w:numPr>
+        <w:rPr>
+          <w:b/>
+          <w:bCs/>
+        </w:rPr>
+      </w:pPr>
+      <w:r>
+        <w:rPr>
+          <w:b/>
+          <w:bCs/>
+        </w:rPr>
+        <w:t xml:space="preserve">The users scores </w:t>
+      </w:r>
+      <w:r>
+        <w:rPr>
+          <w:b/>
+          <w:bCs/>
+        </w:rPr>
+        <w:t xml:space="preserve">must </w:t>
+      </w:r>
+      <w:r>
+        <w:rPr>
+          <w:b/>
+          <w:bCs/>
+        </w:rPr>
+        <w:t xml:space="preserve">be recorded and clearly shown to them upon completion. </w:t>
+      </w:r>
+    </w:p>
+    <w:p>
+      <w:pPr>
+        <w:pStyle w:val="ListParagraph"/>
+        <w:numPr>
+          <w:ilvl w:val="0"/>
+          <w:numId w:val="3"/>
+        </w:numPr>
+        <w:rPr>
+          <w:b/>
+          <w:bCs/>
+        </w:rPr>
+      </w:pPr>
+      <w:r>
+        <w:rPr>
+          <w:b/>
+          <w:bCs/>
+        </w:rPr>
+        <w:t xml:space="preserve">The user </w:t>
+      </w:r>
+      <w:r>
+        <w:rPr>
+          <w:b/>
+          <w:bCs/>
+        </w:rPr>
+        <w:t xml:space="preserve">must be able to </w:t>
+      </w:r>
+      <w:r>
+        <w:rPr>
+          <w:b/>
+          <w:bCs/>
+        </w:rPr>
+        <w:t>resist the quiz with new randomised questions to see if they can beat their last score.</w:t>
+      </w:r>
+    </w:p>
+    <w:p/>
     <w:p/>
     <w:sectPr>
       <w:pgSz w:w="11906" w:h="16838" w:code="9"/>
@@ -89,6 +637,591 @@
     </w:sectPr>
   </w:body>
 </w:document>
+</file>
+
+<file path=word/numbering.xml><?xml version="1.0" encoding="utf-8"?>
+<w:numbering xmlns:wpc="http://schemas.microsoft.com/office/word/2010/wordprocessingCanvas" xmlns:cx="http://schemas.microsoft.com/office/drawing/2014/chartex" xmlns:cx1="http://schemas.microsoft.com/office/drawing/2015/9/8/chartex" xmlns:cx2="http://schemas.microsoft.com/office/drawing/2015/10/21/chartex" xmlns:cx3="http://schemas.microsoft.com/office/drawing/2016/5/9/chartex" xmlns:cx4="http://schemas.microsoft.com/office/drawing/2016/5/10/chartex" xmlns:cx5="http://schemas.microsoft.com/office/drawing/2016/5/11/chartex" xmlns:cx6="http://schemas.microsoft.com/office/drawing/2016/5/12/chartex" xmlns:cx7="http://schemas.microsoft.com/office/drawing/2016/5/13/chartex" xmlns:cx8="http://schemas.microsoft.com/office/drawing/2016/5/14/chartex" xmlns:mc="http://schemas.openxmlformats.org/markup-compatibility/2006" xmlns:aink="http://schemas.microsoft.com/office/drawing/2016/ink" xmlns:am3d="http://schemas.microsoft.com/office/drawing/2017/model3d" xmlns:o="urn:schemas-microsoft-com:office:office" xmlns:r="http://schemas.openxmlformats.org/officeDocument/2006/relationships" xmlns:m="http://schemas.openxmlformats.org/officeDocument/2006/math" xmlns:v="urn:schemas-microsoft-com:vml" xmlns:wp14="http://schemas.microsoft.com/office/word/2010/wordprocessingDrawing" xmlns:wp="http://schemas.openxmlformats.org/drawingml/2006/wordprocessingDrawing" xmlns:w10="urn:schemas-microsoft-com:office:word" xmlns:w="http://schemas.openxmlformats.org/wordprocessingml/2006/main" xmlns:w14="http://schemas.microsoft.com/office/word/2010/wordml" xmlns:w15="http://schemas.microsoft.com/office/word/2012/wordml" xmlns:w16cex="http://schemas.microsoft.com/office/word/2018/wordml/cex" xmlns:w16cid="http://schemas.microsoft.com/office/word/2016/wordml/cid" xmlns:w16="http://schemas.microsoft.com/office/word/2018/wordml" xmlns:w16sdtdh="http://schemas.microsoft.com/office/word/2020/wordml/sdtdatahash" xmlns:w16se="http://schemas.microsoft.com/office/word/2015/wordml/symex" xmlns:wpg="http://schemas.microsoft.com/office/word/2010/wordprocessingGroup" xmlns:wpi="http://schemas.microsoft.com/office/word/2010/wordprocessingInk" xmlns:wne="http://schemas.microsoft.com/office/word/2006/wordml" xmlns:wps="http://schemas.microsoft.com/office/word/2010/wordprocessingShape" mc:Ignorable="w14 w15 w16se w16cid w16 w16cex w16sdtdh wp14">
+  <w:abstractNum w:abstractNumId="0" w15:restartNumberingAfterBreak="0">
+    <w:nsid w:val="1E316CFA"/>
+    <w:multiLevelType w:val="hybridMultilevel"/>
+    <w:tmpl w:val="07827D60"/>
+    <w:lvl w:ilvl="0" w:tplc="08090001">
+      <w:start w:val="1"/>
+      <w:numFmt w:val="bullet"/>
+      <w:lvlText w:val=""/>
+      <w:lvlJc w:val="left"/>
+      <w:pPr>
+        <w:ind w:left="360" w:hanging="360"/>
+      </w:pPr>
+      <w:rPr>
+        <w:rFonts w:ascii="Symbol" w:hAnsi="Symbol" w:hint="default"/>
+      </w:rPr>
+    </w:lvl>
+    <w:lvl w:ilvl="1" w:tplc="08090003" w:tentative="1">
+      <w:start w:val="1"/>
+      <w:numFmt w:val="bullet"/>
+      <w:lvlText w:val="o"/>
+      <w:lvlJc w:val="left"/>
+      <w:pPr>
+        <w:ind w:left="1080" w:hanging="360"/>
+      </w:pPr>
+      <w:rPr>
+        <w:rFonts w:ascii="Courier New" w:hAnsi="Courier New" w:cs="Courier New" w:hint="default"/>
+      </w:rPr>
+    </w:lvl>
+    <w:lvl w:ilvl="2" w:tplc="08090005" w:tentative="1">
+      <w:start w:val="1"/>
+      <w:numFmt w:val="bullet"/>
+      <w:lvlText w:val=""/>
+      <w:lvlJc w:val="left"/>
+      <w:pPr>
+        <w:ind w:left="1800" w:hanging="360"/>
+      </w:pPr>
+      <w:rPr>
+        <w:rFonts w:ascii="Wingdings" w:hAnsi="Wingdings" w:hint="default"/>
+      </w:rPr>
+    </w:lvl>
+    <w:lvl w:ilvl="3" w:tplc="08090001" w:tentative="1">
+      <w:start w:val="1"/>
+      <w:numFmt w:val="bullet"/>
+      <w:lvlText w:val=""/>
+      <w:lvlJc w:val="left"/>
+      <w:pPr>
+        <w:ind w:left="2520" w:hanging="360"/>
+      </w:pPr>
+      <w:rPr>
+        <w:rFonts w:ascii="Symbol" w:hAnsi="Symbol" w:hint="default"/>
+      </w:rPr>
+    </w:lvl>
+    <w:lvl w:ilvl="4" w:tplc="08090003" w:tentative="1">
+      <w:start w:val="1"/>
+      <w:numFmt w:val="bullet"/>
+      <w:lvlText w:val="o"/>
+      <w:lvlJc w:val="left"/>
+      <w:pPr>
+        <w:ind w:left="3240" w:hanging="360"/>
+      </w:pPr>
+      <w:rPr>
+        <w:rFonts w:ascii="Courier New" w:hAnsi="Courier New" w:cs="Courier New" w:hint="default"/>
+      </w:rPr>
+    </w:lvl>
+    <w:lvl w:ilvl="5" w:tplc="08090005" w:tentative="1">
+      <w:start w:val="1"/>
+      <w:numFmt w:val="bullet"/>
+      <w:lvlText w:val=""/>
+      <w:lvlJc w:val="left"/>
+      <w:pPr>
+        <w:ind w:left="3960" w:hanging="360"/>
+      </w:pPr>
+      <w:rPr>
+        <w:rFonts w:ascii="Wingdings" w:hAnsi="Wingdings" w:hint="default"/>
+      </w:rPr>
+    </w:lvl>
+    <w:lvl w:ilvl="6" w:tplc="08090001" w:tentative="1">
+      <w:start w:val="1"/>
+      <w:numFmt w:val="bullet"/>
+      <w:lvlText w:val=""/>
+      <w:lvlJc w:val="left"/>
+      <w:pPr>
+        <w:ind w:left="4680" w:hanging="360"/>
+      </w:pPr>
+      <w:rPr>
+        <w:rFonts w:ascii="Symbol" w:hAnsi="Symbol" w:hint="default"/>
+      </w:rPr>
+    </w:lvl>
+    <w:lvl w:ilvl="7" w:tplc="08090003" w:tentative="1">
+      <w:start w:val="1"/>
+      <w:numFmt w:val="bullet"/>
+      <w:lvlText w:val="o"/>
+      <w:lvlJc w:val="left"/>
+      <w:pPr>
+        <w:ind w:left="5400" w:hanging="360"/>
+      </w:pPr>
+      <w:rPr>
+        <w:rFonts w:ascii="Courier New" w:hAnsi="Courier New" w:cs="Courier New" w:hint="default"/>
+      </w:rPr>
+    </w:lvl>
+    <w:lvl w:ilvl="8" w:tplc="08090005" w:tentative="1">
+      <w:start w:val="1"/>
+      <w:numFmt w:val="bullet"/>
+      <w:lvlText w:val=""/>
+      <w:lvlJc w:val="left"/>
+      <w:pPr>
+        <w:ind w:left="6120" w:hanging="360"/>
+      </w:pPr>
+      <w:rPr>
+        <w:rFonts w:ascii="Wingdings" w:hAnsi="Wingdings" w:hint="default"/>
+      </w:rPr>
+    </w:lvl>
+  </w:abstractNum>
+  <w:abstractNum w:abstractNumId="1" w15:restartNumberingAfterBreak="0">
+    <w:nsid w:val="259169A2"/>
+    <w:multiLevelType w:val="hybridMultilevel"/>
+    <w:tmpl w:val="58C864AA"/>
+    <w:lvl w:ilvl="0" w:tplc="08090001">
+      <w:start w:val="1"/>
+      <w:numFmt w:val="bullet"/>
+      <w:lvlText w:val=""/>
+      <w:lvlJc w:val="left"/>
+      <w:pPr>
+        <w:ind w:left="360" w:hanging="360"/>
+      </w:pPr>
+      <w:rPr>
+        <w:rFonts w:ascii="Symbol" w:hAnsi="Symbol" w:hint="default"/>
+      </w:rPr>
+    </w:lvl>
+    <w:lvl w:ilvl="1" w:tplc="08090003" w:tentative="1">
+      <w:start w:val="1"/>
+      <w:numFmt w:val="bullet"/>
+      <w:lvlText w:val="o"/>
+      <w:lvlJc w:val="left"/>
+      <w:pPr>
+        <w:ind w:left="1080" w:hanging="360"/>
+      </w:pPr>
+      <w:rPr>
+        <w:rFonts w:ascii="Courier New" w:hAnsi="Courier New" w:cs="Courier New" w:hint="default"/>
+      </w:rPr>
+    </w:lvl>
+    <w:lvl w:ilvl="2" w:tplc="08090005" w:tentative="1">
+      <w:start w:val="1"/>
+      <w:numFmt w:val="bullet"/>
+      <w:lvlText w:val=""/>
+      <w:lvlJc w:val="left"/>
+      <w:pPr>
+        <w:ind w:left="1800" w:hanging="360"/>
+      </w:pPr>
+      <w:rPr>
+        <w:rFonts w:ascii="Wingdings" w:hAnsi="Wingdings" w:hint="default"/>
+      </w:rPr>
+    </w:lvl>
+    <w:lvl w:ilvl="3" w:tplc="08090001" w:tentative="1">
+      <w:start w:val="1"/>
+      <w:numFmt w:val="bullet"/>
+      <w:lvlText w:val=""/>
+      <w:lvlJc w:val="left"/>
+      <w:pPr>
+        <w:ind w:left="2520" w:hanging="360"/>
+      </w:pPr>
+      <w:rPr>
+        <w:rFonts w:ascii="Symbol" w:hAnsi="Symbol" w:hint="default"/>
+      </w:rPr>
+    </w:lvl>
+    <w:lvl w:ilvl="4" w:tplc="08090003" w:tentative="1">
+      <w:start w:val="1"/>
+      <w:numFmt w:val="bullet"/>
+      <w:lvlText w:val="o"/>
+      <w:lvlJc w:val="left"/>
+      <w:pPr>
+        <w:ind w:left="3240" w:hanging="360"/>
+      </w:pPr>
+      <w:rPr>
+        <w:rFonts w:ascii="Courier New" w:hAnsi="Courier New" w:cs="Courier New" w:hint="default"/>
+      </w:rPr>
+    </w:lvl>
+    <w:lvl w:ilvl="5" w:tplc="08090005" w:tentative="1">
+      <w:start w:val="1"/>
+      <w:numFmt w:val="bullet"/>
+      <w:lvlText w:val=""/>
+      <w:lvlJc w:val="left"/>
+      <w:pPr>
+        <w:ind w:left="3960" w:hanging="360"/>
+      </w:pPr>
+      <w:rPr>
+        <w:rFonts w:ascii="Wingdings" w:hAnsi="Wingdings" w:hint="default"/>
+      </w:rPr>
+    </w:lvl>
+    <w:lvl w:ilvl="6" w:tplc="08090001" w:tentative="1">
+      <w:start w:val="1"/>
+      <w:numFmt w:val="bullet"/>
+      <w:lvlText w:val=""/>
+      <w:lvlJc w:val="left"/>
+      <w:pPr>
+        <w:ind w:left="4680" w:hanging="360"/>
+      </w:pPr>
+      <w:rPr>
+        <w:rFonts w:ascii="Symbol" w:hAnsi="Symbol" w:hint="default"/>
+      </w:rPr>
+    </w:lvl>
+    <w:lvl w:ilvl="7" w:tplc="08090003" w:tentative="1">
+      <w:start w:val="1"/>
+      <w:numFmt w:val="bullet"/>
+      <w:lvlText w:val="o"/>
+      <w:lvlJc w:val="left"/>
+      <w:pPr>
+        <w:ind w:left="5400" w:hanging="360"/>
+      </w:pPr>
+      <w:rPr>
+        <w:rFonts w:ascii="Courier New" w:hAnsi="Courier New" w:cs="Courier New" w:hint="default"/>
+      </w:rPr>
+    </w:lvl>
+    <w:lvl w:ilvl="8" w:tplc="08090005" w:tentative="1">
+      <w:start w:val="1"/>
+      <w:numFmt w:val="bullet"/>
+      <w:lvlText w:val=""/>
+      <w:lvlJc w:val="left"/>
+      <w:pPr>
+        <w:ind w:left="6120" w:hanging="360"/>
+      </w:pPr>
+      <w:rPr>
+        <w:rFonts w:ascii="Wingdings" w:hAnsi="Wingdings" w:hint="default"/>
+      </w:rPr>
+    </w:lvl>
+  </w:abstractNum>
+  <w:abstractNum w:abstractNumId="2" w15:restartNumberingAfterBreak="0">
+    <w:nsid w:val="63DF3963"/>
+    <w:multiLevelType w:val="hybridMultilevel"/>
+    <w:tmpl w:val="AD8A33A4"/>
+    <w:lvl w:ilvl="0" w:tplc="08090001">
+      <w:start w:val="1"/>
+      <w:numFmt w:val="bullet"/>
+      <w:lvlText w:val=""/>
+      <w:lvlJc w:val="left"/>
+      <w:pPr>
+        <w:ind w:left="360" w:hanging="360"/>
+      </w:pPr>
+      <w:rPr>
+        <w:rFonts w:ascii="Symbol" w:hAnsi="Symbol" w:hint="default"/>
+      </w:rPr>
+    </w:lvl>
+    <w:lvl w:ilvl="1" w:tplc="08090003" w:tentative="1">
+      <w:start w:val="1"/>
+      <w:numFmt w:val="bullet"/>
+      <w:lvlText w:val="o"/>
+      <w:lvlJc w:val="left"/>
+      <w:pPr>
+        <w:ind w:left="1080" w:hanging="360"/>
+      </w:pPr>
+      <w:rPr>
+        <w:rFonts w:ascii="Courier New" w:hAnsi="Courier New" w:cs="Courier New" w:hint="default"/>
+      </w:rPr>
+    </w:lvl>
+    <w:lvl w:ilvl="2" w:tplc="08090005" w:tentative="1">
+      <w:start w:val="1"/>
+      <w:numFmt w:val="bullet"/>
+      <w:lvlText w:val=""/>
+      <w:lvlJc w:val="left"/>
+      <w:pPr>
+        <w:ind w:left="1800" w:hanging="360"/>
+      </w:pPr>
+      <w:rPr>
+        <w:rFonts w:ascii="Wingdings" w:hAnsi="Wingdings" w:hint="default"/>
+      </w:rPr>
+    </w:lvl>
+    <w:lvl w:ilvl="3" w:tplc="08090001" w:tentative="1">
+      <w:start w:val="1"/>
+      <w:numFmt w:val="bullet"/>
+      <w:lvlText w:val=""/>
+      <w:lvlJc w:val="left"/>
+      <w:pPr>
+        <w:ind w:left="2520" w:hanging="360"/>
+      </w:pPr>
+      <w:rPr>
+        <w:rFonts w:ascii="Symbol" w:hAnsi="Symbol" w:hint="default"/>
+      </w:rPr>
+    </w:lvl>
+    <w:lvl w:ilvl="4" w:tplc="08090003" w:tentative="1">
+      <w:start w:val="1"/>
+      <w:numFmt w:val="bullet"/>
+      <w:lvlText w:val="o"/>
+      <w:lvlJc w:val="left"/>
+      <w:pPr>
+        <w:ind w:left="3240" w:hanging="360"/>
+      </w:pPr>
+      <w:rPr>
+        <w:rFonts w:ascii="Courier New" w:hAnsi="Courier New" w:cs="Courier New" w:hint="default"/>
+      </w:rPr>
+    </w:lvl>
+    <w:lvl w:ilvl="5" w:tplc="08090005" w:tentative="1">
+      <w:start w:val="1"/>
+      <w:numFmt w:val="bullet"/>
+      <w:lvlText w:val=""/>
+      <w:lvlJc w:val="left"/>
+      <w:pPr>
+        <w:ind w:left="3960" w:hanging="360"/>
+      </w:pPr>
+      <w:rPr>
+        <w:rFonts w:ascii="Wingdings" w:hAnsi="Wingdings" w:hint="default"/>
+      </w:rPr>
+    </w:lvl>
+    <w:lvl w:ilvl="6" w:tplc="08090001" w:tentative="1">
+      <w:start w:val="1"/>
+      <w:numFmt w:val="bullet"/>
+      <w:lvlText w:val=""/>
+      <w:lvlJc w:val="left"/>
+      <w:pPr>
+        <w:ind w:left="4680" w:hanging="360"/>
+      </w:pPr>
+      <w:rPr>
+        <w:rFonts w:ascii="Symbol" w:hAnsi="Symbol" w:hint="default"/>
+      </w:rPr>
+    </w:lvl>
+    <w:lvl w:ilvl="7" w:tplc="08090003" w:tentative="1">
+      <w:start w:val="1"/>
+      <w:numFmt w:val="bullet"/>
+      <w:lvlText w:val="o"/>
+      <w:lvlJc w:val="left"/>
+      <w:pPr>
+        <w:ind w:left="5400" w:hanging="360"/>
+      </w:pPr>
+      <w:rPr>
+        <w:rFonts w:ascii="Courier New" w:hAnsi="Courier New" w:cs="Courier New" w:hint="default"/>
+      </w:rPr>
+    </w:lvl>
+    <w:lvl w:ilvl="8" w:tplc="08090005" w:tentative="1">
+      <w:start w:val="1"/>
+      <w:numFmt w:val="bullet"/>
+      <w:lvlText w:val=""/>
+      <w:lvlJc w:val="left"/>
+      <w:pPr>
+        <w:ind w:left="6120" w:hanging="360"/>
+      </w:pPr>
+      <w:rPr>
+        <w:rFonts w:ascii="Wingdings" w:hAnsi="Wingdings" w:hint="default"/>
+      </w:rPr>
+    </w:lvl>
+  </w:abstractNum>
+  <w:abstractNum w:abstractNumId="3" w15:restartNumberingAfterBreak="0">
+    <w:nsid w:val="6C5969AD"/>
+    <w:multiLevelType w:val="hybridMultilevel"/>
+    <w:tmpl w:val="CF161D98"/>
+    <w:lvl w:ilvl="0" w:tplc="08090001">
+      <w:start w:val="1"/>
+      <w:numFmt w:val="bullet"/>
+      <w:lvlText w:val=""/>
+      <w:lvlJc w:val="left"/>
+      <w:pPr>
+        <w:ind w:left="360" w:hanging="360"/>
+      </w:pPr>
+      <w:rPr>
+        <w:rFonts w:ascii="Symbol" w:hAnsi="Symbol" w:hint="default"/>
+      </w:rPr>
+    </w:lvl>
+    <w:lvl w:ilvl="1" w:tplc="08090003" w:tentative="1">
+      <w:start w:val="1"/>
+      <w:numFmt w:val="bullet"/>
+      <w:lvlText w:val="o"/>
+      <w:lvlJc w:val="left"/>
+      <w:pPr>
+        <w:ind w:left="1080" w:hanging="360"/>
+      </w:pPr>
+      <w:rPr>
+        <w:rFonts w:ascii="Courier New" w:hAnsi="Courier New" w:cs="Courier New" w:hint="default"/>
+      </w:rPr>
+    </w:lvl>
+    <w:lvl w:ilvl="2" w:tplc="08090005" w:tentative="1">
+      <w:start w:val="1"/>
+      <w:numFmt w:val="bullet"/>
+      <w:lvlText w:val=""/>
+      <w:lvlJc w:val="left"/>
+      <w:pPr>
+        <w:ind w:left="1800" w:hanging="360"/>
+      </w:pPr>
+      <w:rPr>
+        <w:rFonts w:ascii="Wingdings" w:hAnsi="Wingdings" w:hint="default"/>
+      </w:rPr>
+    </w:lvl>
+    <w:lvl w:ilvl="3" w:tplc="08090001" w:tentative="1">
+      <w:start w:val="1"/>
+      <w:numFmt w:val="bullet"/>
+      <w:lvlText w:val=""/>
+      <w:lvlJc w:val="left"/>
+      <w:pPr>
+        <w:ind w:left="2520" w:hanging="360"/>
+      </w:pPr>
+      <w:rPr>
+        <w:rFonts w:ascii="Symbol" w:hAnsi="Symbol" w:hint="default"/>
+      </w:rPr>
+    </w:lvl>
+    <w:lvl w:ilvl="4" w:tplc="08090003" w:tentative="1">
+      <w:start w:val="1"/>
+      <w:numFmt w:val="bullet"/>
+      <w:lvlText w:val="o"/>
+      <w:lvlJc w:val="left"/>
+      <w:pPr>
+        <w:ind w:left="3240" w:hanging="360"/>
+      </w:pPr>
+      <w:rPr>
+        <w:rFonts w:ascii="Courier New" w:hAnsi="Courier New" w:cs="Courier New" w:hint="default"/>
+      </w:rPr>
+    </w:lvl>
+    <w:lvl w:ilvl="5" w:tplc="08090005" w:tentative="1">
+      <w:start w:val="1"/>
+      <w:numFmt w:val="bullet"/>
+      <w:lvlText w:val=""/>
+      <w:lvlJc w:val="left"/>
+      <w:pPr>
+        <w:ind w:left="3960" w:hanging="360"/>
+      </w:pPr>
+      <w:rPr>
+        <w:rFonts w:ascii="Wingdings" w:hAnsi="Wingdings" w:hint="default"/>
+      </w:rPr>
+    </w:lvl>
+    <w:lvl w:ilvl="6" w:tplc="08090001" w:tentative="1">
+      <w:start w:val="1"/>
+      <w:numFmt w:val="bullet"/>
+      <w:lvlText w:val=""/>
+      <w:lvlJc w:val="left"/>
+      <w:pPr>
+        <w:ind w:left="4680" w:hanging="360"/>
+      </w:pPr>
+      <w:rPr>
+        <w:rFonts w:ascii="Symbol" w:hAnsi="Symbol" w:hint="default"/>
+      </w:rPr>
+    </w:lvl>
+    <w:lvl w:ilvl="7" w:tplc="08090003" w:tentative="1">
+      <w:start w:val="1"/>
+      <w:numFmt w:val="bullet"/>
+      <w:lvlText w:val="o"/>
+      <w:lvlJc w:val="left"/>
+      <w:pPr>
+        <w:ind w:left="5400" w:hanging="360"/>
+      </w:pPr>
+      <w:rPr>
+        <w:rFonts w:ascii="Courier New" w:hAnsi="Courier New" w:cs="Courier New" w:hint="default"/>
+      </w:rPr>
+    </w:lvl>
+    <w:lvl w:ilvl="8" w:tplc="08090005" w:tentative="1">
+      <w:start w:val="1"/>
+      <w:numFmt w:val="bullet"/>
+      <w:lvlText w:val=""/>
+      <w:lvlJc w:val="left"/>
+      <w:pPr>
+        <w:ind w:left="6120" w:hanging="360"/>
+      </w:pPr>
+      <w:rPr>
+        <w:rFonts w:ascii="Wingdings" w:hAnsi="Wingdings" w:hint="default"/>
+      </w:rPr>
+    </w:lvl>
+  </w:abstractNum>
+  <w:abstractNum w:abstractNumId="4" w15:restartNumberingAfterBreak="0">
+    <w:nsid w:val="72C9658A"/>
+    <w:multiLevelType w:val="hybridMultilevel"/>
+    <w:tmpl w:val="5A04CA82"/>
+    <w:lvl w:ilvl="0" w:tplc="08090001">
+      <w:start w:val="1"/>
+      <w:numFmt w:val="bullet"/>
+      <w:lvlText w:val=""/>
+      <w:lvlJc w:val="left"/>
+      <w:pPr>
+        <w:ind w:left="360" w:hanging="360"/>
+      </w:pPr>
+      <w:rPr>
+        <w:rFonts w:ascii="Symbol" w:hAnsi="Symbol" w:hint="default"/>
+      </w:rPr>
+    </w:lvl>
+    <w:lvl w:ilvl="1" w:tplc="08090003" w:tentative="1">
+      <w:start w:val="1"/>
+      <w:numFmt w:val="bullet"/>
+      <w:lvlText w:val="o"/>
+      <w:lvlJc w:val="left"/>
+      <w:pPr>
+        <w:ind w:left="1080" w:hanging="360"/>
+      </w:pPr>
+      <w:rPr>
+        <w:rFonts w:ascii="Courier New" w:hAnsi="Courier New" w:cs="Courier New" w:hint="default"/>
+      </w:rPr>
+    </w:lvl>
+    <w:lvl w:ilvl="2" w:tplc="08090005" w:tentative="1">
+      <w:start w:val="1"/>
+      <w:numFmt w:val="bullet"/>
+      <w:lvlText w:val=""/>
+      <w:lvlJc w:val="left"/>
+      <w:pPr>
+        <w:ind w:left="1800" w:hanging="360"/>
+      </w:pPr>
+      <w:rPr>
+        <w:rFonts w:ascii="Wingdings" w:hAnsi="Wingdings" w:hint="default"/>
+      </w:rPr>
+    </w:lvl>
+    <w:lvl w:ilvl="3" w:tplc="08090001" w:tentative="1">
+      <w:start w:val="1"/>
+      <w:numFmt w:val="bullet"/>
+      <w:lvlText w:val=""/>
+      <w:lvlJc w:val="left"/>
+      <w:pPr>
+        <w:ind w:left="2520" w:hanging="360"/>
+      </w:pPr>
+      <w:rPr>
+        <w:rFonts w:ascii="Symbol" w:hAnsi="Symbol" w:hint="default"/>
+      </w:rPr>
+    </w:lvl>
+    <w:lvl w:ilvl="4" w:tplc="08090003" w:tentative="1">
+      <w:start w:val="1"/>
+      <w:numFmt w:val="bullet"/>
+      <w:lvlText w:val="o"/>
+      <w:lvlJc w:val="left"/>
+      <w:pPr>
+        <w:ind w:left="3240" w:hanging="360"/>
+      </w:pPr>
+      <w:rPr>
+        <w:rFonts w:ascii="Courier New" w:hAnsi="Courier New" w:cs="Courier New" w:hint="default"/>
+      </w:rPr>
+    </w:lvl>
+    <w:lvl w:ilvl="5" w:tplc="08090005" w:tentative="1">
+      <w:start w:val="1"/>
+      <w:numFmt w:val="bullet"/>
+      <w:lvlText w:val=""/>
+      <w:lvlJc w:val="left"/>
+      <w:pPr>
+        <w:ind w:left="3960" w:hanging="360"/>
+      </w:pPr>
+      <w:rPr>
+        <w:rFonts w:ascii="Wingdings" w:hAnsi="Wingdings" w:hint="default"/>
+      </w:rPr>
+    </w:lvl>
+    <w:lvl w:ilvl="6" w:tplc="08090001" w:tentative="1">
+      <w:start w:val="1"/>
+      <w:numFmt w:val="bullet"/>
+      <w:lvlText w:val=""/>
+      <w:lvlJc w:val="left"/>
+      <w:pPr>
+        <w:ind w:left="4680" w:hanging="360"/>
+      </w:pPr>
+      <w:rPr>
+        <w:rFonts w:ascii="Symbol" w:hAnsi="Symbol" w:hint="default"/>
+      </w:rPr>
+    </w:lvl>
+    <w:lvl w:ilvl="7" w:tplc="08090003" w:tentative="1">
+      <w:start w:val="1"/>
+      <w:numFmt w:val="bullet"/>
+      <w:lvlText w:val="o"/>
+      <w:lvlJc w:val="left"/>
+      <w:pPr>
+        <w:ind w:left="5400" w:hanging="360"/>
+      </w:pPr>
+      <w:rPr>
+        <w:rFonts w:ascii="Courier New" w:hAnsi="Courier New" w:cs="Courier New" w:hint="default"/>
+      </w:rPr>
+    </w:lvl>
+    <w:lvl w:ilvl="8" w:tplc="08090005" w:tentative="1">
+      <w:start w:val="1"/>
+      <w:numFmt w:val="bullet"/>
+      <w:lvlText w:val=""/>
+      <w:lvlJc w:val="left"/>
+      <w:pPr>
+        <w:ind w:left="6120" w:hanging="360"/>
+      </w:pPr>
+      <w:rPr>
+        <w:rFonts w:ascii="Wingdings" w:hAnsi="Wingdings" w:hint="default"/>
+      </w:rPr>
+    </w:lvl>
+  </w:abstractNum>
+  <w:num w:numId="1">
+    <w:abstractNumId w:val="0"/>
+  </w:num>
+  <w:num w:numId="2">
+    <w:abstractNumId w:val="4"/>
+  </w:num>
+  <w:num w:numId="3">
+    <w:abstractNumId w:val="1"/>
+  </w:num>
+  <w:num w:numId="4">
+    <w:abstractNumId w:val="2"/>
+  </w:num>
+  <w:num w:numId="5">
+    <w:abstractNumId w:val="3"/>
+  </w:num>
+</w:numbering>
 </file>
 
 <file path=word/styles.xml><?xml version="1.0" encoding="utf-8"?>
@@ -706,6 +1839,17 @@
       <w:szCs w:val="24"/>
     </w:rPr>
   </w:style>
+  <w:style w:type="paragraph" w:styleId="ListParagraph">
+    <w:name w:val="List Paragraph"/>
+    <w:basedOn w:val="Normal"/>
+    <w:uiPriority w:val="34"/>
+    <w:qFormat/>
+    <w:rsid w:val="00B65621"/>
+    <w:pPr>
+      <w:ind w:left="720"/>
+      <w:contextualSpacing/>
+    </w:pPr>
+  </w:style>
 </w:styles>
 </file>
 

</xml_diff>